<commit_message>
Updated PDF & Doc files
</commit_message>
<xml_diff>
--- a/Jay_Oswal_Task_2.docx
+++ b/Jay_Oswal_Task_2.docx
@@ -107,12 +107,12 @@
           <wp:inline distB="114300" distT="114300" distL="114300" distR="114300">
             <wp:extent cx="4957763" cy="2917896"/>
             <wp:effectExtent b="0" l="0" r="0" t="0"/>
-            <wp:docPr id="13" name="image23.png"/>
+            <wp:docPr id="13" name="image24.png"/>
             <a:graphic>
               <a:graphicData uri="http://schemas.openxmlformats.org/drawingml/2006/picture">
                 <pic:pic>
                   <pic:nvPicPr>
-                    <pic:cNvPr id="0" name="image23.png"/>
+                    <pic:cNvPr id="0" name="image24.png"/>
                     <pic:cNvPicPr preferRelativeResize="0"/>
                   </pic:nvPicPr>
                   <pic:blipFill>
@@ -170,14 +170,33 @@
         <w:ind w:left="1440" w:hanging="360"/>
         <w:rPr>
           <w:rFonts w:ascii="Times New Roman" w:cs="Times New Roman" w:eastAsia="Times New Roman" w:hAnsi="Times New Roman"/>
-        </w:rPr>
-      </w:pPr>
-      <w:r>
-        <w:rPr>
-          <w:rFonts w:ascii="Times New Roman" w:cs="Times New Roman" w:eastAsia="Times New Roman" w:hAnsi="Times New Roman"/>
+          <w:i w:val="1"/>
+        </w:rPr>
+      </w:pPr>
+      <w:r>
+        <w:rPr>
+          <w:rFonts w:ascii="Times New Roman" w:cs="Times New Roman" w:eastAsia="Times New Roman" w:hAnsi="Times New Roman"/>
+          <w:i w:val="1"/>
+          <w:rtl w:val="0"/>
+        </w:rPr>
+        <w:t xml:space="preserve">‘</w:t>
+      </w:r>
+      <w:r>
+        <w:rPr>
+          <w:rFonts w:ascii="Times New Roman" w:cs="Times New Roman" w:eastAsia="Times New Roman" w:hAnsi="Times New Roman"/>
+          <w:i w:val="1"/>
+          <w:shd w:fill="d9d9d9" w:val="clear"/>
           <w:rtl w:val="0"/>
         </w:rPr>
         <w:t xml:space="preserve">kubectl exec -it &lt;redis-pod-name&gt; -- redis-cli</w:t>
+      </w:r>
+      <w:r>
+        <w:rPr>
+          <w:rFonts w:ascii="Times New Roman" w:cs="Times New Roman" w:eastAsia="Times New Roman" w:hAnsi="Times New Roman"/>
+          <w:i w:val="1"/>
+          <w:rtl w:val="0"/>
+        </w:rPr>
+        <w:t xml:space="preserve">’</w:t>
       </w:r>
     </w:p>
     <w:p>
@@ -195,12 +214,12 @@
           <wp:inline distB="114300" distT="114300" distL="114300" distR="114300">
             <wp:extent cx="2986088" cy="1253316"/>
             <wp:effectExtent b="0" l="0" r="0" t="0"/>
-            <wp:docPr id="12" name="image10.png"/>
+            <wp:docPr id="12" name="image14.png"/>
             <a:graphic>
               <a:graphicData uri="http://schemas.openxmlformats.org/drawingml/2006/picture">
                 <pic:pic>
                   <pic:nvPicPr>
-                    <pic:cNvPr id="0" name="image10.png"/>
+                    <pic:cNvPr id="0" name="image14.png"/>
                     <pic:cNvPicPr preferRelativeResize="0"/>
                   </pic:nvPicPr>
                   <pic:blipFill>
@@ -596,12 +615,12 @@
             <wp:extent cx="5436870" cy="2057400"/>
             <wp:effectExtent b="0" l="0" r="0" t="0"/>
             <wp:wrapTopAndBottom distB="114300" distT="114300"/>
-            <wp:docPr id="18" name="image19.png"/>
+            <wp:docPr id="18" name="image23.png"/>
             <a:graphic>
               <a:graphicData uri="http://schemas.openxmlformats.org/drawingml/2006/picture">
                 <pic:pic>
                   <pic:nvPicPr>
-                    <pic:cNvPr id="0" name="image19.png"/>
+                    <pic:cNvPr id="0" name="image23.png"/>
                     <pic:cNvPicPr preferRelativeResize="0"/>
                   </pic:nvPicPr>
                   <pic:blipFill>
@@ -689,12 +708,12 @@
             <wp:extent cx="4461510" cy="1132943"/>
             <wp:effectExtent b="0" l="0" r="0" t="0"/>
             <wp:wrapTopAndBottom distB="114300" distT="114300"/>
-            <wp:docPr id="6" name="image3.png"/>
+            <wp:docPr id="6" name="image7.png"/>
             <a:graphic>
               <a:graphicData uri="http://schemas.openxmlformats.org/drawingml/2006/picture">
                 <pic:pic>
                   <pic:nvPicPr>
-                    <pic:cNvPr id="0" name="image3.png"/>
+                    <pic:cNvPr id="0" name="image7.png"/>
                     <pic:cNvPicPr preferRelativeResize="0"/>
                   </pic:nvPicPr>
                   <pic:blipFill>
@@ -866,12 +885,12 @@
           <wp:inline distB="114300" distT="114300" distL="114300" distR="114300">
             <wp:extent cx="2185035" cy="474199"/>
             <wp:effectExtent b="0" l="0" r="0" t="0"/>
-            <wp:docPr id="7" name="image6.png"/>
+            <wp:docPr id="7" name="image8.png"/>
             <a:graphic>
               <a:graphicData uri="http://schemas.openxmlformats.org/drawingml/2006/picture">
                 <pic:pic>
                   <pic:nvPicPr>
-                    <pic:cNvPr id="0" name="image6.png"/>
+                    <pic:cNvPr id="0" name="image8.png"/>
                     <pic:cNvPicPr preferRelativeResize="0"/>
                   </pic:nvPicPr>
                   <pic:blipFill>
@@ -954,12 +973,12 @@
           <wp:inline distB="114300" distT="114300" distL="114300" distR="114300">
             <wp:extent cx="2406015" cy="485775"/>
             <wp:effectExtent b="0" l="0" r="0" t="0"/>
-            <wp:docPr id="8" name="image4.png"/>
+            <wp:docPr id="8" name="image2.png"/>
             <a:graphic>
               <a:graphicData uri="http://schemas.openxmlformats.org/drawingml/2006/picture">
                 <pic:pic>
                   <pic:nvPicPr>
-                    <pic:cNvPr id="0" name="image4.png"/>
+                    <pic:cNvPr id="0" name="image2.png"/>
                     <pic:cNvPicPr preferRelativeResize="0"/>
                   </pic:nvPicPr>
                   <pic:blipFill>
@@ -1097,12 +1116,12 @@
           <wp:inline distB="114300" distT="114300" distL="114300" distR="114300">
             <wp:extent cx="5072063" cy="295275"/>
             <wp:effectExtent b="0" l="0" r="0" t="0"/>
-            <wp:docPr id="10" name="image2.png"/>
+            <wp:docPr id="10" name="image3.png"/>
             <a:graphic>
               <a:graphicData uri="http://schemas.openxmlformats.org/drawingml/2006/picture">
                 <pic:pic>
                   <pic:nvPicPr>
-                    <pic:cNvPr id="0" name="image2.png"/>
+                    <pic:cNvPr id="0" name="image3.png"/>
                     <pic:cNvPicPr preferRelativeResize="0"/>
                   </pic:nvPicPr>
                   <pic:blipFill>
@@ -1185,12 +1204,12 @@
           <wp:inline distB="114300" distT="114300" distL="114300" distR="114300">
             <wp:extent cx="5110163" cy="266700"/>
             <wp:effectExtent b="0" l="0" r="0" t="0"/>
-            <wp:docPr id="23" name="image5.png"/>
+            <wp:docPr id="23" name="image1.png"/>
             <a:graphic>
               <a:graphicData uri="http://schemas.openxmlformats.org/drawingml/2006/picture">
                 <pic:pic>
                   <pic:nvPicPr>
-                    <pic:cNvPr id="0" name="image5.png"/>
+                    <pic:cNvPr id="0" name="image1.png"/>
                     <pic:cNvPicPr preferRelativeResize="0"/>
                   </pic:nvPicPr>
                   <pic:blipFill>
@@ -1339,12 +1358,12 @@
           <wp:inline distB="114300" distT="114300" distL="114300" distR="114300">
             <wp:extent cx="2005013" cy="874527"/>
             <wp:effectExtent b="0" l="0" r="0" t="0"/>
-            <wp:docPr id="24" name="image21.png"/>
+            <wp:docPr id="24" name="image13.png"/>
             <a:graphic>
               <a:graphicData uri="http://schemas.openxmlformats.org/drawingml/2006/picture">
                 <pic:pic>
                   <pic:nvPicPr>
-                    <pic:cNvPr id="0" name="image21.png"/>
+                    <pic:cNvPr id="0" name="image13.png"/>
                     <pic:cNvPicPr preferRelativeResize="0"/>
                   </pic:nvPicPr>
                   <pic:blipFill>
@@ -1446,12 +1465,12 @@
           <wp:inline distB="114300" distT="114300" distL="114300" distR="114300">
             <wp:extent cx="4659749" cy="650198"/>
             <wp:effectExtent b="0" l="0" r="0" t="0"/>
-            <wp:docPr id="27" name="image20.png"/>
+            <wp:docPr id="27" name="image22.png"/>
             <a:graphic>
               <a:graphicData uri="http://schemas.openxmlformats.org/drawingml/2006/picture">
                 <pic:pic>
                   <pic:nvPicPr>
-                    <pic:cNvPr id="0" name="image20.png"/>
+                    <pic:cNvPr id="0" name="image22.png"/>
                     <pic:cNvPicPr preferRelativeResize="0"/>
                   </pic:nvPicPr>
                   <pic:blipFill>
@@ -1515,12 +1534,12 @@
           <wp:inline distB="114300" distT="114300" distL="114300" distR="114300">
             <wp:extent cx="3883660" cy="661988"/>
             <wp:effectExtent b="0" l="0" r="0" t="0"/>
-            <wp:docPr id="2" name="image15.png"/>
+            <wp:docPr id="2" name="image6.png"/>
             <a:graphic>
               <a:graphicData uri="http://schemas.openxmlformats.org/drawingml/2006/picture">
                 <pic:pic>
                   <pic:nvPicPr>
-                    <pic:cNvPr id="0" name="image15.png"/>
+                    <pic:cNvPr id="0" name="image6.png"/>
                     <pic:cNvPicPr preferRelativeResize="0"/>
                   </pic:nvPicPr>
                   <pic:blipFill>
@@ -1645,12 +1664,12 @@
           <wp:inline distB="114300" distT="114300" distL="114300" distR="114300">
             <wp:extent cx="3319463" cy="590550"/>
             <wp:effectExtent b="0" l="0" r="0" t="0"/>
-            <wp:docPr id="5" name="image1.png"/>
+            <wp:docPr id="5" name="image4.png"/>
             <a:graphic>
               <a:graphicData uri="http://schemas.openxmlformats.org/drawingml/2006/picture">
                 <pic:pic>
                   <pic:nvPicPr>
-                    <pic:cNvPr id="0" name="image1.png"/>
+                    <pic:cNvPr id="0" name="image4.png"/>
                     <pic:cNvPicPr preferRelativeResize="0"/>
                   </pic:nvPicPr>
                   <pic:blipFill>
@@ -1889,12 +1908,12 @@
           <wp:inline distB="114300" distT="114300" distL="114300" distR="114300">
             <wp:extent cx="3313173" cy="616404"/>
             <wp:effectExtent b="0" l="0" r="0" t="0"/>
-            <wp:docPr id="26" name="image24.png"/>
+            <wp:docPr id="26" name="image19.png"/>
             <a:graphic>
               <a:graphicData uri="http://schemas.openxmlformats.org/drawingml/2006/picture">
                 <pic:pic>
                   <pic:nvPicPr>
-                    <pic:cNvPr id="0" name="image24.png"/>
+                    <pic:cNvPr id="0" name="image19.png"/>
                     <pic:cNvPicPr preferRelativeResize="0"/>
                   </pic:nvPicPr>
                   <pic:blipFill>
@@ -1977,12 +1996,12 @@
           <wp:inline distB="114300" distT="114300" distL="114300" distR="114300">
             <wp:extent cx="3328988" cy="613817"/>
             <wp:effectExtent b="0" l="0" r="0" t="0"/>
-            <wp:docPr id="3" name="image11.png"/>
+            <wp:docPr id="3" name="image16.png"/>
             <a:graphic>
               <a:graphicData uri="http://schemas.openxmlformats.org/drawingml/2006/picture">
                 <pic:pic>
                   <pic:nvPicPr>
-                    <pic:cNvPr id="0" name="image11.png"/>
+                    <pic:cNvPr id="0" name="image16.png"/>
                     <pic:cNvPicPr preferRelativeResize="0"/>
                   </pic:nvPicPr>
                   <pic:blipFill>
@@ -2154,12 +2173,12 @@
           <wp:inline distB="114300" distT="114300" distL="114300" distR="114300">
             <wp:extent cx="4592955" cy="962902"/>
             <wp:effectExtent b="0" l="0" r="0" t="0"/>
-            <wp:docPr id="25" name="image13.png"/>
+            <wp:docPr id="25" name="image17.png"/>
             <a:graphic>
               <a:graphicData uri="http://schemas.openxmlformats.org/drawingml/2006/picture">
                 <pic:pic>
                   <pic:nvPicPr>
-                    <pic:cNvPr id="0" name="image13.png"/>
+                    <pic:cNvPr id="0" name="image17.png"/>
                     <pic:cNvPicPr preferRelativeResize="0"/>
                   </pic:nvPicPr>
                   <pic:blipFill>
@@ -2257,12 +2276,12 @@
           <wp:inline distB="114300" distT="114300" distL="114300" distR="114300">
             <wp:extent cx="3449955" cy="638175"/>
             <wp:effectExtent b="0" l="0" r="0" t="0"/>
-            <wp:docPr id="22" name="image8.png"/>
+            <wp:docPr id="22" name="image12.png"/>
             <a:graphic>
               <a:graphicData uri="http://schemas.openxmlformats.org/drawingml/2006/picture">
                 <pic:pic>
                   <pic:nvPicPr>
-                    <pic:cNvPr id="0" name="image8.png"/>
+                    <pic:cNvPr id="0" name="image12.png"/>
                     <pic:cNvPicPr preferRelativeResize="0"/>
                   </pic:nvPicPr>
                   <pic:blipFill>
@@ -2400,12 +2419,12 @@
           <wp:inline distB="114300" distT="114300" distL="114300" distR="114300">
             <wp:extent cx="5072063" cy="295275"/>
             <wp:effectExtent b="0" l="0" r="0" t="0"/>
-            <wp:docPr id="4" name="image2.png"/>
+            <wp:docPr id="4" name="image3.png"/>
             <a:graphic>
               <a:graphicData uri="http://schemas.openxmlformats.org/drawingml/2006/picture">
                 <pic:pic>
                   <pic:nvPicPr>
-                    <pic:cNvPr id="0" name="image2.png"/>
+                    <pic:cNvPr id="0" name="image3.png"/>
                     <pic:cNvPicPr preferRelativeResize="0"/>
                   </pic:nvPicPr>
                   <pic:blipFill>
@@ -2488,12 +2507,12 @@
           <wp:inline distB="114300" distT="114300" distL="114300" distR="114300">
             <wp:extent cx="5110163" cy="266700"/>
             <wp:effectExtent b="0" l="0" r="0" t="0"/>
-            <wp:docPr id="19" name="image5.png"/>
+            <wp:docPr id="19" name="image1.png"/>
             <a:graphic>
               <a:graphicData uri="http://schemas.openxmlformats.org/drawingml/2006/picture">
                 <pic:pic>
                   <pic:nvPicPr>
-                    <pic:cNvPr id="0" name="image5.png"/>
+                    <pic:cNvPr id="0" name="image1.png"/>
                     <pic:cNvPicPr preferRelativeResize="0"/>
                   </pic:nvPicPr>
                   <pic:blipFill>
@@ -2631,12 +2650,12 @@
           <wp:inline distB="114300" distT="114300" distL="114300" distR="114300">
             <wp:extent cx="3500438" cy="601507"/>
             <wp:effectExtent b="0" l="0" r="0" t="0"/>
-            <wp:docPr id="21" name="image17.png"/>
+            <wp:docPr id="21" name="image15.png"/>
             <a:graphic>
               <a:graphicData uri="http://schemas.openxmlformats.org/drawingml/2006/picture">
                 <pic:pic>
                   <pic:nvPicPr>
-                    <pic:cNvPr id="0" name="image17.png"/>
+                    <pic:cNvPr id="0" name="image15.png"/>
                     <pic:cNvPicPr preferRelativeResize="0"/>
                   </pic:nvPicPr>
                   <pic:blipFill>
@@ -2719,12 +2738,12 @@
           <wp:inline distB="114300" distT="114300" distL="114300" distR="114300">
             <wp:extent cx="3567113" cy="539215"/>
             <wp:effectExtent b="0" l="0" r="0" t="0"/>
-            <wp:docPr id="11" name="image14.png"/>
+            <wp:docPr id="11" name="image10.png"/>
             <a:graphic>
               <a:graphicData uri="http://schemas.openxmlformats.org/drawingml/2006/picture">
                 <pic:pic>
                   <pic:nvPicPr>
-                    <pic:cNvPr id="0" name="image14.png"/>
+                    <pic:cNvPr id="0" name="image10.png"/>
                     <pic:cNvPicPr preferRelativeResize="0"/>
                   </pic:nvPicPr>
                   <pic:blipFill>
@@ -2849,12 +2868,12 @@
           <wp:inline distB="114300" distT="114300" distL="114300" distR="114300">
             <wp:extent cx="3196124" cy="594427"/>
             <wp:effectExtent b="0" l="0" r="0" t="0"/>
-            <wp:docPr id="1" name="image22.png"/>
+            <wp:docPr id="1" name="image5.png"/>
             <a:graphic>
               <a:graphicData uri="http://schemas.openxmlformats.org/drawingml/2006/picture">
                 <pic:pic>
                   <pic:nvPicPr>
-                    <pic:cNvPr id="0" name="image22.png"/>
+                    <pic:cNvPr id="0" name="image5.png"/>
                     <pic:cNvPicPr preferRelativeResize="0"/>
                   </pic:nvPicPr>
                   <pic:blipFill>
@@ -2937,12 +2956,12 @@
           <wp:inline distB="114300" distT="114300" distL="114300" distR="114300">
             <wp:extent cx="2557463" cy="635394"/>
             <wp:effectExtent b="0" l="0" r="0" t="0"/>
-            <wp:docPr id="14" name="image7.png"/>
+            <wp:docPr id="14" name="image20.png"/>
             <a:graphic>
               <a:graphicData uri="http://schemas.openxmlformats.org/drawingml/2006/picture">
                 <pic:pic>
                   <pic:nvPicPr>
-                    <pic:cNvPr id="0" name="image7.png"/>
+                    <pic:cNvPr id="0" name="image20.png"/>
                     <pic:cNvPicPr preferRelativeResize="0"/>
                   </pic:nvPicPr>
                   <pic:blipFill>
@@ -3019,12 +3038,12 @@
           <wp:inline distB="114300" distT="114300" distL="114300" distR="114300">
             <wp:extent cx="4652963" cy="2187356"/>
             <wp:effectExtent b="0" l="0" r="0" t="0"/>
-            <wp:docPr id="16" name="image16.png"/>
+            <wp:docPr id="16" name="image21.png"/>
             <a:graphic>
               <a:graphicData uri="http://schemas.openxmlformats.org/drawingml/2006/picture">
                 <pic:pic>
                   <pic:nvPicPr>
-                    <pic:cNvPr id="0" name="image16.png"/>
+                    <pic:cNvPr id="0" name="image21.png"/>
                     <pic:cNvPicPr preferRelativeResize="0"/>
                   </pic:nvPicPr>
                   <pic:blipFill>
@@ -3082,12 +3101,12 @@
           <wp:inline distB="114300" distT="114300" distL="114300" distR="114300">
             <wp:extent cx="5130403" cy="852552"/>
             <wp:effectExtent b="0" l="0" r="0" t="0"/>
-            <wp:docPr id="20" name="image12.png"/>
+            <wp:docPr id="20" name="image11.png"/>
             <a:graphic>
               <a:graphicData uri="http://schemas.openxmlformats.org/drawingml/2006/picture">
                 <pic:pic>
                   <pic:nvPicPr>
-                    <pic:cNvPr id="0" name="image12.png"/>
+                    <pic:cNvPr id="0" name="image11.png"/>
                     <pic:cNvPicPr preferRelativeResize="0"/>
                   </pic:nvPicPr>
                   <pic:blipFill>

</xml_diff>